<commit_message>
Update del acta de reunio 9 9
</commit_message>
<xml_diff>
--- a/docs/Actas de reunion/Acta de Reunión 09-09.docx
+++ b/docs/Actas de reunion/Acta de Reunión 09-09.docx
@@ -4,7 +4,7 @@
   <w:body>
     <w:p>
       <w:pPr>
-        <w:pStyle w:val="Ttulo1"/>
+        <w:pStyle w:val="Heading1"/>
         <w:jc w:val="right"/>
       </w:pPr>
       <w:r>
@@ -42,7 +42,7 @@
     </w:p>
     <w:p>
       <w:pPr>
-        <w:pStyle w:val="Ttulo2"/>
+        <w:pStyle w:val="Heading2"/>
       </w:pPr>
       <w:r>
         <w:t>Asistentes</w:t>
@@ -50,7 +50,7 @@
     </w:p>
     <w:p>
       <w:pPr>
-        <w:pStyle w:val="Prrafodelista"/>
+        <w:pStyle w:val="ListParagraph"/>
         <w:numPr>
           <w:ilvl w:val="0"/>
           <w:numId w:val="1"/>
@@ -62,7 +62,7 @@
     </w:p>
     <w:p>
       <w:pPr>
-        <w:pStyle w:val="Prrafodelista"/>
+        <w:pStyle w:val="ListParagraph"/>
         <w:numPr>
           <w:ilvl w:val="0"/>
           <w:numId w:val="1"/>
@@ -74,7 +74,7 @@
     </w:p>
     <w:p>
       <w:pPr>
-        <w:pStyle w:val="Prrafodelista"/>
+        <w:pStyle w:val="ListParagraph"/>
         <w:numPr>
           <w:ilvl w:val="0"/>
           <w:numId w:val="1"/>
@@ -86,7 +86,7 @@
     </w:p>
     <w:p>
       <w:pPr>
-        <w:pStyle w:val="Prrafodelista"/>
+        <w:pStyle w:val="ListParagraph"/>
         <w:numPr>
           <w:ilvl w:val="0"/>
           <w:numId w:val="1"/>
@@ -98,7 +98,7 @@
     </w:p>
     <w:p>
       <w:pPr>
-        <w:pStyle w:val="Prrafodelista"/>
+        <w:pStyle w:val="ListParagraph"/>
         <w:numPr>
           <w:ilvl w:val="0"/>
           <w:numId w:val="1"/>
@@ -115,7 +115,7 @@
     </w:p>
     <w:p>
       <w:pPr>
-        <w:pStyle w:val="Prrafodelista"/>
+        <w:pStyle w:val="ListParagraph"/>
         <w:numPr>
           <w:ilvl w:val="0"/>
           <w:numId w:val="1"/>
@@ -127,7 +127,7 @@
     </w:p>
     <w:p>
       <w:pPr>
-        <w:pStyle w:val="Prrafodelista"/>
+        <w:pStyle w:val="ListParagraph"/>
         <w:numPr>
           <w:ilvl w:val="0"/>
           <w:numId w:val="1"/>
@@ -144,7 +144,7 @@
     </w:p>
     <w:p>
       <w:pPr>
-        <w:pStyle w:val="Prrafodelista"/>
+        <w:pStyle w:val="ListParagraph"/>
         <w:numPr>
           <w:ilvl w:val="0"/>
           <w:numId w:val="1"/>
@@ -161,7 +161,7 @@
     </w:p>
     <w:p>
       <w:pPr>
-        <w:pStyle w:val="Ttulo1"/>
+        <w:pStyle w:val="Heading1"/>
         <w:jc w:val="right"/>
       </w:pPr>
       <w:r>
@@ -171,7 +171,7 @@
     <w:p/>
     <w:p>
       <w:pPr>
-        <w:pStyle w:val="Prrafodelista"/>
+        <w:pStyle w:val="ListParagraph"/>
         <w:numPr>
           <w:ilvl w:val="0"/>
           <w:numId w:val="2"/>
@@ -183,7 +183,7 @@
     </w:p>
     <w:p>
       <w:pPr>
-        <w:pStyle w:val="Prrafodelista"/>
+        <w:pStyle w:val="ListParagraph"/>
         <w:numPr>
           <w:ilvl w:val="0"/>
           <w:numId w:val="2"/>
@@ -195,7 +195,7 @@
     </w:p>
     <w:p>
       <w:pPr>
-        <w:pStyle w:val="Prrafodelista"/>
+        <w:pStyle w:val="ListParagraph"/>
         <w:numPr>
           <w:ilvl w:val="0"/>
           <w:numId w:val="2"/>
@@ -210,7 +210,7 @@
     </w:p>
     <w:p>
       <w:pPr>
-        <w:pStyle w:val="Prrafodelista"/>
+        <w:pStyle w:val="ListParagraph"/>
         <w:numPr>
           <w:ilvl w:val="0"/>
           <w:numId w:val="2"/>
@@ -231,7 +231,7 @@
     </w:p>
     <w:p>
       <w:pPr>
-        <w:pStyle w:val="Prrafodelista"/>
+        <w:pStyle w:val="ListParagraph"/>
         <w:numPr>
           <w:ilvl w:val="0"/>
           <w:numId w:val="2"/>
@@ -248,53 +248,232 @@
       <w:r>
         <w:t>.</w:t>
       </w:r>
+    </w:p>
+    <w:p>
+      <w:pPr>
+        <w:pStyle w:val="Heading1"/>
+        <w:jc w:val="right"/>
+      </w:pPr>
+      <w:r>
+        <w:t>Notas Adicionales</w:t>
+      </w:r>
+    </w:p>
+    <w:p/>
+    <w:p>
+      <w:r>
+        <w:tab/>
+      </w:r>
+      <w:r>
+        <w:t>Consultar acerca de modelo de dominio.</w:t>
+      </w:r>
+    </w:p>
+    <w:p>
+      <w:pPr>
+        <w:pStyle w:val="Heading1"/>
+        <w:jc w:val="right"/>
+      </w:pPr>
+      <w:r>
+        <w:t>Minuta</w:t>
+      </w:r>
+    </w:p>
+    <w:p>
+      <w:r>
+        <w:tab/>
+      </w:r>
+    </w:p>
+    <w:p>
+      <w:pPr>
+        <w:tabs>
+          <w:tab w:val="left" w:pos="708"/>
+          <w:tab w:val="left" w:pos="1416"/>
+          <w:tab w:val="left" w:pos="2124"/>
+          <w:tab w:val="left" w:pos="2832"/>
+          <w:tab w:val="left" w:pos="3540"/>
+          <w:tab w:val="center" w:pos="4181"/>
+        </w:tabs>
+      </w:pPr>
+      <w:r>
+        <w:tab/>
+      </w:r>
+      <w:proofErr w:type="spellStart"/>
+      <w:r>
+        <w:t>Matias</w:t>
+      </w:r>
+      <w:proofErr w:type="spellEnd"/>
+      <w:r>
+        <w:t xml:space="preserve"> comenta que debemos explotar y especificar mejor el alcance (no quedarnos en el “genera un </w:t>
+      </w:r>
+      <w:proofErr w:type="gramStart"/>
+      <w:r>
+        <w:t>link</w:t>
+      </w:r>
+      <w:proofErr w:type="gramEnd"/>
+      <w:r>
+        <w:t>”).</w:t>
+      </w:r>
+    </w:p>
+    <w:p>
+      <w:pPr>
+        <w:tabs>
+          <w:tab w:val="left" w:pos="708"/>
+          <w:tab w:val="left" w:pos="1416"/>
+          <w:tab w:val="left" w:pos="2124"/>
+          <w:tab w:val="left" w:pos="2832"/>
+          <w:tab w:val="left" w:pos="3540"/>
+          <w:tab w:val="center" w:pos="4181"/>
+        </w:tabs>
+      </w:pPr>
+      <w:r>
+        <w:tab/>
+      </w:r>
+      <w:proofErr w:type="spellStart"/>
+      <w:r>
+        <w:t>Dario</w:t>
+      </w:r>
+      <w:proofErr w:type="spellEnd"/>
+      <w:r>
+        <w:t xml:space="preserve"> consulta si se puede volver hacia atrás.</w:t>
+      </w:r>
+      <w:r>
+        <w:t xml:space="preserve"> Quedamos en ver si es posible según el protocolo.</w:t>
+      </w:r>
+    </w:p>
+    <w:p>
+      <w:pPr>
+        <w:tabs>
+          <w:tab w:val="left" w:pos="708"/>
+          <w:tab w:val="left" w:pos="1416"/>
+          <w:tab w:val="left" w:pos="2124"/>
+          <w:tab w:val="left" w:pos="2832"/>
+          <w:tab w:val="left" w:pos="3540"/>
+          <w:tab w:val="center" w:pos="4181"/>
+        </w:tabs>
+      </w:pPr>
+      <w:r>
+        <w:tab/>
+      </w:r>
+      <w:r>
+        <w:t>Remover el uso de lenguaje ambiguo (</w:t>
+      </w:r>
+      <w:proofErr w:type="gramStart"/>
+      <w:r>
+        <w:t>link</w:t>
+      </w:r>
+      <w:proofErr w:type="gramEnd"/>
+      <w:r>
+        <w:t>) por algo más concreto.</w:t>
+      </w:r>
+      <w:r>
+        <w:t xml:space="preserve"> Hay que resolver mejor la “entrega” </w:t>
+      </w:r>
+      <w:proofErr w:type="gramStart"/>
+      <w:r>
+        <w:t>del test</w:t>
+      </w:r>
+      <w:proofErr w:type="gramEnd"/>
+      <w:r>
+        <w:t>.</w:t>
+      </w:r>
+    </w:p>
+    <w:p>
+      <w:pPr>
+        <w:tabs>
+          <w:tab w:val="left" w:pos="708"/>
+          <w:tab w:val="left" w:pos="1416"/>
+          <w:tab w:val="left" w:pos="2124"/>
+          <w:tab w:val="left" w:pos="2832"/>
+          <w:tab w:val="left" w:pos="3540"/>
+          <w:tab w:val="center" w:pos="4181"/>
+        </w:tabs>
+      </w:pPr>
+      <w:r>
+        <w:tab/>
+        <w:t xml:space="preserve">Riesgos de producto (hacer hincapié): Desconexión durante la toma </w:t>
+      </w:r>
+      <w:proofErr w:type="gramStart"/>
+      <w:r>
+        <w:t>del test</w:t>
+      </w:r>
+      <w:proofErr w:type="gramEnd"/>
+      <w:r>
+        <w:t xml:space="preserve">. Pérdida de registros antes del período de los cinco años. Acceso indebido </w:t>
+      </w:r>
+      <w:proofErr w:type="gramStart"/>
+      <w:r>
+        <w:t>al test</w:t>
+      </w:r>
+      <w:proofErr w:type="gramEnd"/>
+      <w:r>
+        <w:t xml:space="preserve">. </w:t>
+      </w:r>
+      <w:r>
+        <w:t>Complejidad en el uso de la herramienta.</w:t>
+      </w:r>
+    </w:p>
+    <w:p>
+      <w:pPr>
+        <w:tabs>
+          <w:tab w:val="left" w:pos="708"/>
+          <w:tab w:val="left" w:pos="1416"/>
+          <w:tab w:val="left" w:pos="2124"/>
+          <w:tab w:val="left" w:pos="2832"/>
+          <w:tab w:val="left" w:pos="3540"/>
+          <w:tab w:val="center" w:pos="4181"/>
+        </w:tabs>
+      </w:pPr>
+      <w:r>
+        <w:tab/>
+        <w:t xml:space="preserve">Explicar mejor el </w:t>
+      </w:r>
+      <w:r>
+        <w:t xml:space="preserve">circuito del </w:t>
+      </w:r>
+      <w:r>
+        <w:t>producto, ponerse en el lugar del cliente (Venderlo), explotar la parte funcional como para que cualquiera la pueda entender.</w:t>
+      </w:r>
+    </w:p>
+    <w:p>
+      <w:pPr>
+        <w:tabs>
+          <w:tab w:val="left" w:pos="708"/>
+          <w:tab w:val="left" w:pos="1416"/>
+          <w:tab w:val="left" w:pos="2124"/>
+          <w:tab w:val="left" w:pos="2832"/>
+          <w:tab w:val="left" w:pos="3540"/>
+          <w:tab w:val="center" w:pos="4181"/>
+        </w:tabs>
+      </w:pPr>
+      <w:r>
+        <w:lastRenderedPageBreak/>
+        <w:tab/>
+        <w:t xml:space="preserve">Respecto del Modelo de Dominio, se comenta que es un diagrama de las entidades que participan de mi proyecto y sus relaciones. No es un UML. Representa el total de mi sistema, sin pasar a la </w:t>
+      </w:r>
+      <w:proofErr w:type="spellStart"/>
+      <w:r>
+        <w:t>abstraccón</w:t>
+      </w:r>
+      <w:proofErr w:type="spellEnd"/>
+      <w:r>
+        <w:t xml:space="preserve"> de las clases.</w:t>
+      </w:r>
+    </w:p>
+    <w:p>
+      <w:pPr>
+        <w:tabs>
+          <w:tab w:val="left" w:pos="708"/>
+          <w:tab w:val="left" w:pos="1416"/>
+          <w:tab w:val="left" w:pos="2124"/>
+          <w:tab w:val="left" w:pos="2832"/>
+          <w:tab w:val="left" w:pos="3540"/>
+          <w:tab w:val="center" w:pos="4181"/>
+        </w:tabs>
+      </w:pPr>
+      <w:r>
+        <w:tab/>
+        <w:t>Subir acta de reunión antes para la entrega.</w:t>
+      </w:r>
       <w:bookmarkStart w:id="0" w:name="_GoBack"/>
       <w:bookmarkEnd w:id="0"/>
-    </w:p>
-    <w:p>
-      <w:pPr>
-        <w:pStyle w:val="Ttulo1"/>
-        <w:jc w:val="right"/>
-      </w:pPr>
-      <w:r>
-        <w:t>Notas Adicionales</w:t>
-      </w:r>
-    </w:p>
-    <w:p/>
-    <w:p>
-      <w:r>
-        <w:tab/>
-      </w:r>
-      <w:r>
-        <w:t>Consultar acerca de modelo de dominio.</w:t>
-      </w:r>
-    </w:p>
-    <w:p>
-      <w:pPr>
-        <w:pStyle w:val="Ttulo1"/>
-        <w:jc w:val="right"/>
-      </w:pPr>
-      <w:r>
-        <w:t>Minuta</w:t>
-      </w:r>
-    </w:p>
-    <w:p>
-      <w:r>
-        <w:tab/>
-      </w:r>
-    </w:p>
-    <w:p>
-      <w:pPr>
-        <w:rPr>
-          <w:u w:val="single"/>
-        </w:rPr>
-      </w:pPr>
-      <w:r>
-        <w:tab/>
-      </w:r>
-      <w:r>
-        <w:t>A completar durante la reunión.</w:t>
-      </w:r>
     </w:p>
     <w:sectPr>
       <w:headerReference w:type="default" r:id="rId7"/>
@@ -361,7 +540,7 @@
 <w:hdr xmlns:wpc="http://schemas.microsoft.com/office/word/2010/wordprocessingCanvas" xmlns:cx="http://schemas.microsoft.com/office/drawing/2014/chartex" xmlns:cx1="http://schemas.microsoft.com/office/drawing/2015/9/8/chartex" xmlns:cx2="http://schemas.microsoft.com/office/drawing/2015/10/21/chartex" xmlns:cx3="http://schemas.microsoft.com/office/drawing/2016/5/9/chartex" xmlns:cx4="http://schemas.microsoft.com/office/drawing/2016/5/10/chartex" xmlns:cx5="http://schemas.microsoft.com/office/drawing/2016/5/11/chartex" xmlns:cx6="http://schemas.microsoft.com/office/drawing/2016/5/12/chartex" xmlns:cx7="http://schemas.microsoft.com/office/drawing/2016/5/13/chartex" xmlns:cx8="http://schemas.microsoft.com/office/drawing/2016/5/14/chartex" xmlns:mc="http://schemas.openxmlformats.org/markup-compatibility/2006" xmlns:aink="http://schemas.microsoft.com/office/drawing/2016/ink" xmlns:am3d="http://schemas.microsoft.com/office/drawing/2017/model3d" xmlns:o="urn:schemas-microsoft-com:office:office" xmlns:r="http://schemas.openxmlformats.org/officeDocument/2006/relationships" xmlns:m="http://schemas.openxmlformats.org/officeDocument/2006/math" xmlns:v="urn:schemas-microsoft-com:vml" xmlns:wp14="http://schemas.microsoft.com/office/word/2010/wordprocessingDrawing" xmlns:wp="http://schemas.openxmlformats.org/drawingml/2006/wordprocessingDrawing" xmlns:w10="urn:schemas-microsoft-com:office:word" xmlns:w="http://schemas.openxmlformats.org/wordprocessingml/2006/main" xmlns:w14="http://schemas.microsoft.com/office/word/2010/wordml" xmlns:w15="http://schemas.microsoft.com/office/word/2012/wordml" xmlns:w16cid="http://schemas.microsoft.com/office/word/2016/wordml/cid" xmlns:w16se="http://schemas.microsoft.com/office/word/2015/wordml/symex" xmlns:wpg="http://schemas.microsoft.com/office/word/2010/wordprocessingGroup" xmlns:wpi="http://schemas.microsoft.com/office/word/2010/wordprocessingInk" xmlns:wne="http://schemas.microsoft.com/office/word/2006/wordml" xmlns:wps="http://schemas.microsoft.com/office/word/2010/wordprocessingShape" mc:Ignorable="w14 w15 w16se w16cid wp14">
   <w:p>
     <w:pPr>
-      <w:pStyle w:val="Encabezado"/>
+      <w:pStyle w:val="Header"/>
       <w:rPr>
         <w:noProof/>
       </w:rPr>
@@ -429,7 +608,7 @@
   </w:p>
   <w:p>
     <w:pPr>
-      <w:pStyle w:val="Encabezado"/>
+      <w:pStyle w:val="Header"/>
     </w:pPr>
   </w:p>
 </w:hdr>
@@ -458,7 +637,7 @@
         <v:path o:extrusionok="f" gradientshapeok="t" o:connecttype="rect"/>
         <o:lock v:ext="edit" aspectratio="t"/>
       </v:shapetype>
-      <v:shape id="_x0000_i1122" type="#_x0000_t75" style="width:11.5pt;height:11.5pt" o:bullet="t">
+      <v:shape id="_x0000_i1040" type="#_x0000_t75" style="width:11.4pt;height:11.4pt" o:bullet="t">
         <v:imagedata r:id="rId1" o:title="mso95DC"/>
       </v:shape>
     </w:pict>
@@ -692,7 +871,7 @@
       </w:pPr>
     </w:pPrDefault>
   </w:docDefaults>
-  <w:latentStyles w:defLockedState="0" w:defUIPriority="99" w:defSemiHidden="0" w:defUnhideWhenUsed="0" w:defQFormat="0" w:count="377">
+  <w:latentStyles w:defLockedState="0" w:defUIPriority="99" w:defSemiHidden="0" w:defUnhideWhenUsed="0" w:defQFormat="0" w:count="375">
     <w:lsdException w:name="Normal" w:uiPriority="0" w:qFormat="1"/>
     <w:lsdException w:name="heading 1" w:uiPriority="9" w:qFormat="1"/>
     <w:lsdException w:name="heading 2" w:semiHidden="1" w:uiPriority="9" w:unhideWhenUsed="1" w:qFormat="1"/>
@@ -1068,19 +1247,17 @@
     <w:lsdException w:name="Smart Hyperlink" w:semiHidden="1" w:unhideWhenUsed="1"/>
     <w:lsdException w:name="Hashtag" w:semiHidden="1" w:unhideWhenUsed="1"/>
     <w:lsdException w:name="Unresolved Mention" w:semiHidden="1" w:unhideWhenUsed="1"/>
-    <w:lsdException w:name="Smart Link" w:semiHidden="1" w:unhideWhenUsed="1"/>
-    <w:lsdException w:name="Smart Link Error" w:semiHidden="1" w:unhideWhenUsed="1"/>
   </w:latentStyles>
   <w:style w:type="paragraph" w:default="1" w:styleId="Normal">
     <w:name w:val="Normal"/>
     <w:qFormat/>
     <w:rsid w:val="00BF1363"/>
   </w:style>
-  <w:style w:type="paragraph" w:styleId="Ttulo1">
+  <w:style w:type="paragraph" w:styleId="Heading1">
     <w:name w:val="heading 1"/>
     <w:basedOn w:val="Normal"/>
     <w:next w:val="Normal"/>
-    <w:link w:val="Ttulo1Car"/>
+    <w:link w:val="Heading1Char"/>
     <w:uiPriority w:val="9"/>
     <w:qFormat/>
     <w:rsid w:val="00BF1363"/>
@@ -1100,11 +1277,11 @@
       <w:szCs w:val="36"/>
     </w:rPr>
   </w:style>
-  <w:style w:type="paragraph" w:styleId="Ttulo2">
+  <w:style w:type="paragraph" w:styleId="Heading2">
     <w:name w:val="heading 2"/>
     <w:basedOn w:val="Normal"/>
     <w:next w:val="Normal"/>
-    <w:link w:val="Ttulo2Car"/>
+    <w:link w:val="Heading2Char"/>
     <w:uiPriority w:val="9"/>
     <w:unhideWhenUsed/>
     <w:qFormat/>
@@ -1122,11 +1299,11 @@
       <w:szCs w:val="28"/>
     </w:rPr>
   </w:style>
-  <w:style w:type="paragraph" w:styleId="Ttulo3">
+  <w:style w:type="paragraph" w:styleId="Heading3">
     <w:name w:val="heading 3"/>
     <w:basedOn w:val="Normal"/>
     <w:next w:val="Normal"/>
-    <w:link w:val="Ttulo3Car"/>
+    <w:link w:val="Heading3Char"/>
     <w:uiPriority w:val="9"/>
     <w:unhideWhenUsed/>
     <w:qFormat/>
@@ -1144,11 +1321,11 @@
       <w:szCs w:val="26"/>
     </w:rPr>
   </w:style>
-  <w:style w:type="paragraph" w:styleId="Ttulo4">
+  <w:style w:type="paragraph" w:styleId="Heading4">
     <w:name w:val="heading 4"/>
     <w:basedOn w:val="Normal"/>
     <w:next w:val="Normal"/>
-    <w:link w:val="Ttulo4Car"/>
+    <w:link w:val="Heading4Char"/>
     <w:uiPriority w:val="9"/>
     <w:semiHidden/>
     <w:unhideWhenUsed/>
@@ -1166,11 +1343,11 @@
       <w:szCs w:val="24"/>
     </w:rPr>
   </w:style>
-  <w:style w:type="paragraph" w:styleId="Ttulo5">
+  <w:style w:type="paragraph" w:styleId="Heading5">
     <w:name w:val="heading 5"/>
     <w:basedOn w:val="Normal"/>
     <w:next w:val="Normal"/>
-    <w:link w:val="Ttulo5Car"/>
+    <w:link w:val="Heading5Char"/>
     <w:uiPriority w:val="9"/>
     <w:semiHidden/>
     <w:unhideWhenUsed/>
@@ -1190,11 +1367,11 @@
       <w:szCs w:val="22"/>
     </w:rPr>
   </w:style>
-  <w:style w:type="paragraph" w:styleId="Ttulo6">
+  <w:style w:type="paragraph" w:styleId="Heading6">
     <w:name w:val="heading 6"/>
     <w:basedOn w:val="Normal"/>
     <w:next w:val="Normal"/>
-    <w:link w:val="Ttulo6Car"/>
+    <w:link w:val="Heading6Char"/>
     <w:uiPriority w:val="9"/>
     <w:semiHidden/>
     <w:unhideWhenUsed/>
@@ -1211,11 +1388,11 @@
       <w:color w:val="595959" w:themeColor="text1" w:themeTint="A6"/>
     </w:rPr>
   </w:style>
-  <w:style w:type="paragraph" w:styleId="Ttulo7">
+  <w:style w:type="paragraph" w:styleId="Heading7">
     <w:name w:val="heading 7"/>
     <w:basedOn w:val="Normal"/>
     <w:next w:val="Normal"/>
-    <w:link w:val="Ttulo7Car"/>
+    <w:link w:val="Heading7Char"/>
     <w:uiPriority w:val="9"/>
     <w:semiHidden/>
     <w:unhideWhenUsed/>
@@ -1234,11 +1411,11 @@
       <w:color w:val="595959" w:themeColor="text1" w:themeTint="A6"/>
     </w:rPr>
   </w:style>
-  <w:style w:type="paragraph" w:styleId="Ttulo8">
+  <w:style w:type="paragraph" w:styleId="Heading8">
     <w:name w:val="heading 8"/>
     <w:basedOn w:val="Normal"/>
     <w:next w:val="Normal"/>
-    <w:link w:val="Ttulo8Car"/>
+    <w:link w:val="Heading8Char"/>
     <w:uiPriority w:val="9"/>
     <w:semiHidden/>
     <w:unhideWhenUsed/>
@@ -1256,11 +1433,11 @@
       <w:color w:val="595959" w:themeColor="text1" w:themeTint="A6"/>
     </w:rPr>
   </w:style>
-  <w:style w:type="paragraph" w:styleId="Ttulo9">
+  <w:style w:type="paragraph" w:styleId="Heading9">
     <w:name w:val="heading 9"/>
     <w:basedOn w:val="Normal"/>
     <w:next w:val="Normal"/>
-    <w:link w:val="Ttulo9Car"/>
+    <w:link w:val="Heading9Char"/>
     <w:uiPriority w:val="9"/>
     <w:semiHidden/>
     <w:unhideWhenUsed/>
@@ -1280,13 +1457,13 @@
       <w:color w:val="595959" w:themeColor="text1" w:themeTint="A6"/>
     </w:rPr>
   </w:style>
-  <w:style w:type="character" w:default="1" w:styleId="Fuentedeprrafopredeter">
+  <w:style w:type="character" w:default="1" w:styleId="DefaultParagraphFont">
     <w:name w:val="Default Paragraph Font"/>
     <w:uiPriority w:val="1"/>
     <w:semiHidden/>
     <w:unhideWhenUsed/>
   </w:style>
-  <w:style w:type="table" w:default="1" w:styleId="Tablanormal">
+  <w:style w:type="table" w:default="1" w:styleId="TableNormal">
     <w:name w:val="Normal Table"/>
     <w:uiPriority w:val="99"/>
     <w:semiHidden/>
@@ -1301,16 +1478,16 @@
       </w:tblCellMar>
     </w:tblPr>
   </w:style>
-  <w:style w:type="numbering" w:default="1" w:styleId="Sinlista">
+  <w:style w:type="numbering" w:default="1" w:styleId="NoList">
     <w:name w:val="No List"/>
     <w:uiPriority w:val="99"/>
     <w:semiHidden/>
     <w:unhideWhenUsed/>
   </w:style>
-  <w:style w:type="paragraph" w:styleId="Encabezado">
+  <w:style w:type="paragraph" w:styleId="Header">
     <w:name w:val="header"/>
     <w:basedOn w:val="Normal"/>
-    <w:link w:val="EncabezadoCar"/>
+    <w:link w:val="HeaderChar"/>
     <w:uiPriority w:val="99"/>
     <w:unhideWhenUsed/>
     <w:rsid w:val="00BF1363"/>
@@ -1322,17 +1499,17 @@
       <w:spacing w:after="0" w:line="240" w:lineRule="auto"/>
     </w:pPr>
   </w:style>
-  <w:style w:type="character" w:customStyle="1" w:styleId="EncabezadoCar">
-    <w:name w:val="Encabezado Car"/>
-    <w:basedOn w:val="Fuentedeprrafopredeter"/>
-    <w:link w:val="Encabezado"/>
+  <w:style w:type="character" w:customStyle="1" w:styleId="HeaderChar">
+    <w:name w:val="Header Char"/>
+    <w:basedOn w:val="DefaultParagraphFont"/>
+    <w:link w:val="Header"/>
     <w:uiPriority w:val="99"/>
     <w:rsid w:val="00BF1363"/>
   </w:style>
-  <w:style w:type="paragraph" w:styleId="Piedepgina">
+  <w:style w:type="paragraph" w:styleId="Footer">
     <w:name w:val="footer"/>
     <w:basedOn w:val="Normal"/>
-    <w:link w:val="PiedepginaCar"/>
+    <w:link w:val="FooterChar"/>
     <w:uiPriority w:val="99"/>
     <w:unhideWhenUsed/>
     <w:rsid w:val="00BF1363"/>
@@ -1344,17 +1521,17 @@
       <w:spacing w:after="0" w:line="240" w:lineRule="auto"/>
     </w:pPr>
   </w:style>
-  <w:style w:type="character" w:customStyle="1" w:styleId="PiedepginaCar">
-    <w:name w:val="Pie de página Car"/>
-    <w:basedOn w:val="Fuentedeprrafopredeter"/>
-    <w:link w:val="Piedepgina"/>
+  <w:style w:type="character" w:customStyle="1" w:styleId="FooterChar">
+    <w:name w:val="Footer Char"/>
+    <w:basedOn w:val="DefaultParagraphFont"/>
+    <w:link w:val="Footer"/>
     <w:uiPriority w:val="99"/>
     <w:rsid w:val="00BF1363"/>
   </w:style>
-  <w:style w:type="character" w:customStyle="1" w:styleId="Ttulo1Car">
-    <w:name w:val="Título 1 Car"/>
-    <w:basedOn w:val="Fuentedeprrafopredeter"/>
-    <w:link w:val="Ttulo1"/>
+  <w:style w:type="character" w:customStyle="1" w:styleId="Heading1Char">
+    <w:name w:val="Heading 1 Char"/>
+    <w:basedOn w:val="DefaultParagraphFont"/>
+    <w:link w:val="Heading1"/>
     <w:uiPriority w:val="9"/>
     <w:rsid w:val="00BF1363"/>
     <w:rPr>
@@ -1364,10 +1541,10 @@
       <w:szCs w:val="36"/>
     </w:rPr>
   </w:style>
-  <w:style w:type="character" w:customStyle="1" w:styleId="Ttulo2Car">
-    <w:name w:val="Título 2 Car"/>
-    <w:basedOn w:val="Fuentedeprrafopredeter"/>
-    <w:link w:val="Ttulo2"/>
+  <w:style w:type="character" w:customStyle="1" w:styleId="Heading2Char">
+    <w:name w:val="Heading 2 Char"/>
+    <w:basedOn w:val="DefaultParagraphFont"/>
+    <w:link w:val="Heading2"/>
     <w:uiPriority w:val="9"/>
     <w:rsid w:val="00BF1363"/>
     <w:rPr>
@@ -1377,10 +1554,10 @@
       <w:szCs w:val="28"/>
     </w:rPr>
   </w:style>
-  <w:style w:type="character" w:customStyle="1" w:styleId="Ttulo3Car">
-    <w:name w:val="Título 3 Car"/>
-    <w:basedOn w:val="Fuentedeprrafopredeter"/>
-    <w:link w:val="Ttulo3"/>
+  <w:style w:type="character" w:customStyle="1" w:styleId="Heading3Char">
+    <w:name w:val="Heading 3 Char"/>
+    <w:basedOn w:val="DefaultParagraphFont"/>
+    <w:link w:val="Heading3"/>
     <w:uiPriority w:val="9"/>
     <w:rsid w:val="00BF1363"/>
     <w:rPr>
@@ -1390,10 +1567,10 @@
       <w:szCs w:val="26"/>
     </w:rPr>
   </w:style>
-  <w:style w:type="character" w:customStyle="1" w:styleId="Ttulo4Car">
-    <w:name w:val="Título 4 Car"/>
-    <w:basedOn w:val="Fuentedeprrafopredeter"/>
-    <w:link w:val="Ttulo4"/>
+  <w:style w:type="character" w:customStyle="1" w:styleId="Heading4Char">
+    <w:name w:val="Heading 4 Char"/>
+    <w:basedOn w:val="DefaultParagraphFont"/>
+    <w:link w:val="Heading4"/>
     <w:uiPriority w:val="9"/>
     <w:semiHidden/>
     <w:rsid w:val="00BF1363"/>
@@ -1403,10 +1580,10 @@
       <w:szCs w:val="24"/>
     </w:rPr>
   </w:style>
-  <w:style w:type="character" w:customStyle="1" w:styleId="Ttulo5Car">
-    <w:name w:val="Título 5 Car"/>
-    <w:basedOn w:val="Fuentedeprrafopredeter"/>
-    <w:link w:val="Ttulo5"/>
+  <w:style w:type="character" w:customStyle="1" w:styleId="Heading5Char">
+    <w:name w:val="Heading 5 Char"/>
+    <w:basedOn w:val="DefaultParagraphFont"/>
+    <w:link w:val="Heading5"/>
     <w:uiPriority w:val="9"/>
     <w:semiHidden/>
     <w:rsid w:val="00BF1363"/>
@@ -1418,10 +1595,10 @@
       <w:szCs w:val="22"/>
     </w:rPr>
   </w:style>
-  <w:style w:type="character" w:customStyle="1" w:styleId="Ttulo6Car">
-    <w:name w:val="Título 6 Car"/>
-    <w:basedOn w:val="Fuentedeprrafopredeter"/>
-    <w:link w:val="Ttulo6"/>
+  <w:style w:type="character" w:customStyle="1" w:styleId="Heading6Char">
+    <w:name w:val="Heading 6 Char"/>
+    <w:basedOn w:val="DefaultParagraphFont"/>
+    <w:link w:val="Heading6"/>
     <w:uiPriority w:val="9"/>
     <w:semiHidden/>
     <w:rsid w:val="00BF1363"/>
@@ -1430,10 +1607,10 @@
       <w:color w:val="595959" w:themeColor="text1" w:themeTint="A6"/>
     </w:rPr>
   </w:style>
-  <w:style w:type="character" w:customStyle="1" w:styleId="Ttulo7Car">
-    <w:name w:val="Título 7 Car"/>
-    <w:basedOn w:val="Fuentedeprrafopredeter"/>
-    <w:link w:val="Ttulo7"/>
+  <w:style w:type="character" w:customStyle="1" w:styleId="Heading7Char">
+    <w:name w:val="Heading 7 Char"/>
+    <w:basedOn w:val="DefaultParagraphFont"/>
+    <w:link w:val="Heading7"/>
     <w:uiPriority w:val="9"/>
     <w:semiHidden/>
     <w:rsid w:val="00BF1363"/>
@@ -1444,10 +1621,10 @@
       <w:color w:val="595959" w:themeColor="text1" w:themeTint="A6"/>
     </w:rPr>
   </w:style>
-  <w:style w:type="character" w:customStyle="1" w:styleId="Ttulo8Car">
-    <w:name w:val="Título 8 Car"/>
-    <w:basedOn w:val="Fuentedeprrafopredeter"/>
-    <w:link w:val="Ttulo8"/>
+  <w:style w:type="character" w:customStyle="1" w:styleId="Heading8Char">
+    <w:name w:val="Heading 8 Char"/>
+    <w:basedOn w:val="DefaultParagraphFont"/>
+    <w:link w:val="Heading8"/>
     <w:uiPriority w:val="9"/>
     <w:semiHidden/>
     <w:rsid w:val="00BF1363"/>
@@ -1457,10 +1634,10 @@
       <w:color w:val="595959" w:themeColor="text1" w:themeTint="A6"/>
     </w:rPr>
   </w:style>
-  <w:style w:type="character" w:customStyle="1" w:styleId="Ttulo9Car">
-    <w:name w:val="Título 9 Car"/>
-    <w:basedOn w:val="Fuentedeprrafopredeter"/>
-    <w:link w:val="Ttulo9"/>
+  <w:style w:type="character" w:customStyle="1" w:styleId="Heading9Char">
+    <w:name w:val="Heading 9 Char"/>
+    <w:basedOn w:val="DefaultParagraphFont"/>
+    <w:link w:val="Heading9"/>
     <w:uiPriority w:val="9"/>
     <w:semiHidden/>
     <w:rsid w:val="00BF1363"/>
@@ -1472,7 +1649,7 @@
       <w:color w:val="595959" w:themeColor="text1" w:themeTint="A6"/>
     </w:rPr>
   </w:style>
-  <w:style w:type="paragraph" w:styleId="Descripcin">
+  <w:style w:type="paragraph" w:styleId="Caption">
     <w:name w:val="caption"/>
     <w:basedOn w:val="Normal"/>
     <w:next w:val="Normal"/>
@@ -1492,11 +1669,11 @@
       <w:szCs w:val="20"/>
     </w:rPr>
   </w:style>
-  <w:style w:type="paragraph" w:styleId="Ttulo">
+  <w:style w:type="paragraph" w:styleId="Title">
     <w:name w:val="Title"/>
     <w:basedOn w:val="Normal"/>
     <w:next w:val="Normal"/>
-    <w:link w:val="TtuloCar"/>
+    <w:link w:val="TitleChar"/>
     <w:uiPriority w:val="10"/>
     <w:qFormat/>
     <w:rsid w:val="00BF1363"/>
@@ -1512,10 +1689,10 @@
       <w:szCs w:val="80"/>
     </w:rPr>
   </w:style>
-  <w:style w:type="character" w:customStyle="1" w:styleId="TtuloCar">
-    <w:name w:val="Título Car"/>
-    <w:basedOn w:val="Fuentedeprrafopredeter"/>
-    <w:link w:val="Ttulo"/>
+  <w:style w:type="character" w:customStyle="1" w:styleId="TitleChar">
+    <w:name w:val="Title Char"/>
+    <w:basedOn w:val="DefaultParagraphFont"/>
+    <w:link w:val="Title"/>
     <w:uiPriority w:val="10"/>
     <w:rsid w:val="00BF1363"/>
     <w:rPr>
@@ -1526,11 +1703,11 @@
       <w:szCs w:val="80"/>
     </w:rPr>
   </w:style>
-  <w:style w:type="paragraph" w:styleId="Subttulo">
+  <w:style w:type="paragraph" w:styleId="Subtitle">
     <w:name w:val="Subtitle"/>
     <w:basedOn w:val="Normal"/>
     <w:next w:val="Normal"/>
-    <w:link w:val="SubttuloCar"/>
+    <w:link w:val="SubtitleChar"/>
     <w:uiPriority w:val="11"/>
     <w:qFormat/>
     <w:rsid w:val="00BF1363"/>
@@ -1547,10 +1724,10 @@
       <w:szCs w:val="30"/>
     </w:rPr>
   </w:style>
-  <w:style w:type="character" w:customStyle="1" w:styleId="SubttuloCar">
-    <w:name w:val="Subtítulo Car"/>
-    <w:basedOn w:val="Fuentedeprrafopredeter"/>
-    <w:link w:val="Subttulo"/>
+  <w:style w:type="character" w:customStyle="1" w:styleId="SubtitleChar">
+    <w:name w:val="Subtitle Char"/>
+    <w:basedOn w:val="DefaultParagraphFont"/>
+    <w:link w:val="Subtitle"/>
     <w:uiPriority w:val="11"/>
     <w:rsid w:val="00BF1363"/>
     <w:rPr>
@@ -1560,9 +1737,9 @@
       <w:szCs w:val="30"/>
     </w:rPr>
   </w:style>
-  <w:style w:type="character" w:styleId="Textoennegrita">
+  <w:style w:type="character" w:styleId="Strong">
     <w:name w:val="Strong"/>
-    <w:basedOn w:val="Fuentedeprrafopredeter"/>
+    <w:basedOn w:val="DefaultParagraphFont"/>
     <w:uiPriority w:val="22"/>
     <w:qFormat/>
     <w:rsid w:val="00BF1363"/>
@@ -1571,9 +1748,9 @@
       <w:bCs/>
     </w:rPr>
   </w:style>
-  <w:style w:type="character" w:styleId="nfasis">
+  <w:style w:type="character" w:styleId="Emphasis">
     <w:name w:val="Emphasis"/>
-    <w:basedOn w:val="Fuentedeprrafopredeter"/>
+    <w:basedOn w:val="DefaultParagraphFont"/>
     <w:uiPriority w:val="20"/>
     <w:qFormat/>
     <w:rsid w:val="00BF1363"/>
@@ -1582,7 +1759,7 @@
       <w:iCs/>
     </w:rPr>
   </w:style>
-  <w:style w:type="paragraph" w:styleId="Sinespaciado">
+  <w:style w:type="paragraph" w:styleId="NoSpacing">
     <w:name w:val="No Spacing"/>
     <w:uiPriority w:val="1"/>
     <w:qFormat/>
@@ -1591,11 +1768,11 @@
       <w:spacing w:after="0" w:line="240" w:lineRule="auto"/>
     </w:pPr>
   </w:style>
-  <w:style w:type="paragraph" w:styleId="Cita">
+  <w:style w:type="paragraph" w:styleId="Quote">
     <w:name w:val="Quote"/>
     <w:basedOn w:val="Normal"/>
     <w:next w:val="Normal"/>
-    <w:link w:val="CitaCar"/>
+    <w:link w:val="QuoteChar"/>
     <w:uiPriority w:val="29"/>
     <w:qFormat/>
     <w:rsid w:val="00BF1363"/>
@@ -1609,10 +1786,10 @@
       <w:iCs/>
     </w:rPr>
   </w:style>
-  <w:style w:type="character" w:customStyle="1" w:styleId="CitaCar">
-    <w:name w:val="Cita Car"/>
-    <w:basedOn w:val="Fuentedeprrafopredeter"/>
-    <w:link w:val="Cita"/>
+  <w:style w:type="character" w:customStyle="1" w:styleId="QuoteChar">
+    <w:name w:val="Quote Char"/>
+    <w:basedOn w:val="DefaultParagraphFont"/>
+    <w:link w:val="Quote"/>
     <w:uiPriority w:val="29"/>
     <w:rsid w:val="00BF1363"/>
     <w:rPr>
@@ -1620,11 +1797,11 @@
       <w:iCs/>
     </w:rPr>
   </w:style>
-  <w:style w:type="paragraph" w:styleId="Citadestacada">
+  <w:style w:type="paragraph" w:styleId="IntenseQuote">
     <w:name w:val="Intense Quote"/>
     <w:basedOn w:val="Normal"/>
     <w:next w:val="Normal"/>
-    <w:link w:val="CitadestacadaCar"/>
+    <w:link w:val="IntenseQuoteChar"/>
     <w:uiPriority w:val="30"/>
     <w:qFormat/>
     <w:rsid w:val="00BF1363"/>
@@ -1640,10 +1817,10 @@
       <w:szCs w:val="28"/>
     </w:rPr>
   </w:style>
-  <w:style w:type="character" w:customStyle="1" w:styleId="CitadestacadaCar">
-    <w:name w:val="Cita destacada Car"/>
-    <w:basedOn w:val="Fuentedeprrafopredeter"/>
-    <w:link w:val="Citadestacada"/>
+  <w:style w:type="character" w:customStyle="1" w:styleId="IntenseQuoteChar">
+    <w:name w:val="Intense Quote Char"/>
+    <w:basedOn w:val="DefaultParagraphFont"/>
+    <w:link w:val="IntenseQuote"/>
     <w:uiPriority w:val="30"/>
     <w:rsid w:val="00BF1363"/>
     <w:rPr>
@@ -1653,9 +1830,9 @@
       <w:szCs w:val="28"/>
     </w:rPr>
   </w:style>
-  <w:style w:type="character" w:styleId="nfasissutil">
+  <w:style w:type="character" w:styleId="SubtleEmphasis">
     <w:name w:val="Subtle Emphasis"/>
-    <w:basedOn w:val="Fuentedeprrafopredeter"/>
+    <w:basedOn w:val="DefaultParagraphFont"/>
     <w:uiPriority w:val="19"/>
     <w:qFormat/>
     <w:rsid w:val="00BF1363"/>
@@ -1665,9 +1842,9 @@
       <w:color w:val="595959" w:themeColor="text1" w:themeTint="A6"/>
     </w:rPr>
   </w:style>
-  <w:style w:type="character" w:styleId="nfasisintenso">
+  <w:style w:type="character" w:styleId="IntenseEmphasis">
     <w:name w:val="Intense Emphasis"/>
-    <w:basedOn w:val="Fuentedeprrafopredeter"/>
+    <w:basedOn w:val="DefaultParagraphFont"/>
     <w:uiPriority w:val="21"/>
     <w:qFormat/>
     <w:rsid w:val="00BF1363"/>
@@ -1678,9 +1855,9 @@
       <w:iCs/>
     </w:rPr>
   </w:style>
-  <w:style w:type="character" w:styleId="Referenciasutil">
+  <w:style w:type="character" w:styleId="SubtleReference">
     <w:name w:val="Subtle Reference"/>
-    <w:basedOn w:val="Fuentedeprrafopredeter"/>
+    <w:basedOn w:val="DefaultParagraphFont"/>
     <w:uiPriority w:val="31"/>
     <w:qFormat/>
     <w:rsid w:val="00BF1363"/>
@@ -1689,9 +1866,9 @@
       <w:color w:val="404040" w:themeColor="text1" w:themeTint="BF"/>
     </w:rPr>
   </w:style>
-  <w:style w:type="character" w:styleId="Referenciaintensa">
+  <w:style w:type="character" w:styleId="IntenseReference">
     <w:name w:val="Intense Reference"/>
-    <w:basedOn w:val="Fuentedeprrafopredeter"/>
+    <w:basedOn w:val="DefaultParagraphFont"/>
     <w:uiPriority w:val="32"/>
     <w:qFormat/>
     <w:rsid w:val="00BF1363"/>
@@ -1702,9 +1879,9 @@
       <w:u w:val="single"/>
     </w:rPr>
   </w:style>
-  <w:style w:type="character" w:styleId="Ttulodellibro">
+  <w:style w:type="character" w:styleId="BookTitle">
     <w:name w:val="Book Title"/>
-    <w:basedOn w:val="Fuentedeprrafopredeter"/>
+    <w:basedOn w:val="DefaultParagraphFont"/>
     <w:uiPriority w:val="33"/>
     <w:qFormat/>
     <w:rsid w:val="00BF1363"/>
@@ -1714,9 +1891,9 @@
       <w:smallCaps/>
     </w:rPr>
   </w:style>
-  <w:style w:type="paragraph" w:styleId="TtuloTDC">
+  <w:style w:type="paragraph" w:styleId="TOCHeading">
     <w:name w:val="TOC Heading"/>
-    <w:basedOn w:val="Ttulo1"/>
+    <w:basedOn w:val="Heading1"/>
     <w:next w:val="Normal"/>
     <w:uiPriority w:val="39"/>
     <w:semiHidden/>
@@ -1727,7 +1904,7 @@
       <w:outlineLvl w:val="9"/>
     </w:pPr>
   </w:style>
-  <w:style w:type="paragraph" w:styleId="Prrafodelista">
+  <w:style w:type="paragraph" w:styleId="ListParagraph">
     <w:name w:val="List Paragraph"/>
     <w:basedOn w:val="Normal"/>
     <w:uiPriority w:val="34"/>

</xml_diff>